<commit_message>
Biology for std ix uploaded
Biology for std ix uploaded
</commit_message>
<xml_diff>
--- a/Offline/BusinessManagement/Ops/CourseUpload/Std-IX/Science/Biology/Chapter - 1 The_Fundamental_Unit_of_Life.docx
+++ b/Offline/BusinessManagement/Ops/CourseUpload/Std-IX/Science/Biology/Chapter - 1 The_Fundamental_Unit_of_Life.docx
@@ -1588,7 +1588,7 @@
       </w:pPr>
       <w:r>
         <w:pict w14:anchorId="69E05656">
-          <v:group id="_x0000_s2109" style="position:absolute;margin-left:114pt;margin-top:13.05pt;width:326pt;height:133.55pt;z-index:-15721472;mso-wrap-distance-left:0;mso-wrap-distance-right:0;mso-position-horizontal-relative:page" coordorigin="2280,326" coordsize="7680,3727">
+          <v:group id="_x0000_s2109" style="position:absolute;margin-left:114pt;margin-top:13.05pt;width:323.9pt;height:123.45pt;z-index:-15721472;mso-wrap-distance-left:0;mso-wrap-distance-right:0;mso-position-horizontal-relative:page" coordorigin="2280,326" coordsize="7680,3727">
             <v:shapetype id="_x0000_t75" coordsize="21600,21600" o:spt="75" o:preferrelative="t" path="m@4@5l@4@11@9@11@9@5xe" filled="f" stroked="f">
               <v:stroke joinstyle="miter"/>
               <v:formulas>
@@ -1630,16 +1630,6 @@
         <w:rPr>
           <w:b/>
           <w:sz w:val="20"/>
-        </w:rPr>
-      </w:pPr>
-    </w:p>
-    <w:p>
-      <w:pPr>
-        <w:pStyle w:val="BodyText"/>
-        <w:spacing w:before="11"/>
-        <w:rPr>
-          <w:b/>
-          <w:sz w:val="24"/>
         </w:rPr>
       </w:pPr>
     </w:p>
@@ -2538,7 +2528,6 @@
                 <w:sz w:val="20"/>
                 <w:szCs w:val="20"/>
               </w:rPr>
-              <w:lastRenderedPageBreak/>
               <w:t>Contains 40 different types of enzymes</w:t>
             </w:r>
           </w:p>
@@ -5896,10 +5885,10 @@
               <w:lang w:eastAsia="en-AU"/>
             </w:rPr>
             <w:drawing>
-              <wp:inline distT="0" distB="0" distL="0" distR="0" wp14:anchorId="1E50F826" wp14:editId="234C884C">
+              <wp:inline distT="0" distB="0" distL="0" distR="0" wp14:anchorId="0FECA6F0" wp14:editId="04CCF1A0">
                 <wp:extent cx="208627" cy="206828"/>
                 <wp:effectExtent l="0" t="0" r="1270" b="3175"/>
-                <wp:docPr id="1972272963" name="Picture 1972272963"/>
+                <wp:docPr id="1842842939" name="Picture 1842842939"/>
                 <wp:cNvGraphicFramePr>
                   <a:graphicFrameLocks xmlns:a="http://schemas.openxmlformats.org/drawingml/2006/main" noChangeAspect="1"/>
                 </wp:cNvGraphicFramePr>
@@ -6005,10 +5994,10 @@
               <w:lang w:eastAsia="en-AU"/>
             </w:rPr>
             <w:drawing>
-              <wp:inline distT="0" distB="0" distL="0" distR="0" wp14:anchorId="4A1591D1" wp14:editId="3887E055">
+              <wp:inline distT="0" distB="0" distL="0" distR="0" wp14:anchorId="455E2F96" wp14:editId="49546AA1">
                 <wp:extent cx="208280" cy="208280"/>
                 <wp:effectExtent l="0" t="0" r="1270" b="1270"/>
-                <wp:docPr id="1646834588" name="Picture 1646834588" descr="Home - Free web icons"/>
+                <wp:docPr id="531957654" name="Picture 531957654" descr="Home - Free web icons"/>
                 <wp:cNvGraphicFramePr>
                   <a:graphicFrameLocks xmlns:a="http://schemas.openxmlformats.org/drawingml/2006/main" noChangeAspect="1"/>
                 </wp:cNvGraphicFramePr>
@@ -6107,10 +6096,10 @@
               <w:lang w:eastAsia="en-AU"/>
             </w:rPr>
             <w:drawing>
-              <wp:inline distT="0" distB="0" distL="0" distR="0" wp14:anchorId="4FB5FBD0" wp14:editId="138A39B9">
+              <wp:inline distT="0" distB="0" distL="0" distR="0" wp14:anchorId="468B73DC" wp14:editId="6EE8A2CC">
                 <wp:extent cx="170901" cy="185057"/>
                 <wp:effectExtent l="0" t="0" r="635" b="5715"/>
-                <wp:docPr id="1441254719" name="Picture 1441254719" descr="Download TELEPHONE Free PNG transparent image and clipart"/>
+                <wp:docPr id="195820221" name="Picture 195820221" descr="Download TELEPHONE Free PNG transparent image and clipart"/>
                 <wp:cNvGraphicFramePr>
                   <a:graphicFrameLocks xmlns:a="http://schemas.openxmlformats.org/drawingml/2006/main" noChangeAspect="1"/>
                 </wp:cNvGraphicFramePr>

</xml_diff>